<commit_message>
Nova actualizacao do actions.py
</commit_message>
<xml_diff>
--- a/data/documents/A UAb.docx
+++ b/data/documents/A UAb.docx
@@ -15,6 +15,17 @@
           <w:lang w:eastAsia="pt-MZ"/>
         </w:rPr>
       </w:pPr>
+      <w:r>
+        <w:rPr>
+          <w:rFonts w:ascii="Times New Roman" w:eastAsia="Times New Roman" w:hAnsi="Times New Roman" w:cs="Times New Roman"/>
+          <w:b/>
+          <w:bCs/>
+          <w:sz w:val="36"/>
+          <w:szCs w:val="36"/>
+          <w:lang w:val="pt-PT" w:eastAsia="pt-MZ"/>
+        </w:rPr>
+        <w:t xml:space="preserve">1. </w:t>
+      </w:r>
       <w:r>
         <w:rPr>
           <w:rFonts w:ascii="Times New Roman" w:eastAsia="Times New Roman" w:hAnsi="Times New Roman" w:cs="Times New Roman"/>
@@ -354,36 +365,11 @@
           <w:bCs/>
           <w:sz w:val="36"/>
           <w:szCs w:val="36"/>
-          <w:lang w:eastAsia="pt-MZ"/>
-        </w:rPr>
-        <w:t>MISSÃO</w:t>
-      </w:r>
-    </w:p>
-    <w:p>
-      <w:pPr>
-        <w:spacing w:before="100" w:beforeAutospacing="1" w:after="100" w:afterAutospacing="1" w:line="240" w:lineRule="auto"/>
-        <w:rPr>
-          <w:rFonts w:ascii="Times New Roman" w:eastAsia="Times New Roman" w:hAnsi="Times New Roman" w:cs="Times New Roman"/>
-          <w:sz w:val="24"/>
-          <w:szCs w:val="24"/>
-          <w:lang w:eastAsia="pt-MZ"/>
-        </w:rPr>
-      </w:pPr>
-      <w:r>
-        <w:rPr>
-          <w:rFonts w:ascii="Times New Roman" w:eastAsia="Times New Roman" w:hAnsi="Times New Roman" w:cs="Times New Roman"/>
-          <w:sz w:val="24"/>
-          <w:szCs w:val="24"/>
-          <w:lang w:eastAsia="pt-MZ"/>
-        </w:rPr>
-        <w:lastRenderedPageBreak/>
-        <w:t>Formar, capacitar e contribuir para que populações adultas, social ou geograficamente condicionadas, tenham acesso ao saber e ao conhecimento e a uma educação de nível superior.</w:t>
-      </w:r>
-    </w:p>
-    <w:p>
-      <w:pPr>
-        <w:spacing w:before="100" w:beforeAutospacing="1" w:after="100" w:afterAutospacing="1" w:line="240" w:lineRule="auto"/>
-        <w:outlineLvl w:val="1"/>
+          <w:lang w:val="en-US" w:eastAsia="pt-MZ"/>
+        </w:rPr>
+        <w:t xml:space="preserve">2. </w:t>
+      </w:r>
+      <w:r>
         <w:rPr>
           <w:rFonts w:ascii="Times New Roman" w:eastAsia="Times New Roman" w:hAnsi="Times New Roman" w:cs="Times New Roman"/>
           <w:b/>
@@ -392,8 +378,34 @@
           <w:szCs w:val="36"/>
           <w:lang w:eastAsia="pt-MZ"/>
         </w:rPr>
-      </w:pPr>
-      <w:r>
+        <w:t>MISSÃO</w:t>
+      </w:r>
+    </w:p>
+    <w:p>
+      <w:pPr>
+        <w:spacing w:before="100" w:beforeAutospacing="1" w:after="100" w:afterAutospacing="1" w:line="240" w:lineRule="auto"/>
+        <w:rPr>
+          <w:rFonts w:ascii="Times New Roman" w:eastAsia="Times New Roman" w:hAnsi="Times New Roman" w:cs="Times New Roman"/>
+          <w:sz w:val="24"/>
+          <w:szCs w:val="24"/>
+          <w:lang w:eastAsia="pt-MZ"/>
+        </w:rPr>
+      </w:pPr>
+      <w:r>
+        <w:rPr>
+          <w:rFonts w:ascii="Times New Roman" w:eastAsia="Times New Roman" w:hAnsi="Times New Roman" w:cs="Times New Roman"/>
+          <w:sz w:val="24"/>
+          <w:szCs w:val="24"/>
+          <w:lang w:eastAsia="pt-MZ"/>
+        </w:rPr>
+        <w:lastRenderedPageBreak/>
+        <w:t>Formar, capacitar e contribuir para que populações adultas, social ou geograficamente condicionadas, tenham acesso ao saber e ao conhecimento e a uma educação de nível superior.</w:t>
+      </w:r>
+    </w:p>
+    <w:p>
+      <w:pPr>
+        <w:spacing w:before="100" w:beforeAutospacing="1" w:after="100" w:afterAutospacing="1" w:line="240" w:lineRule="auto"/>
+        <w:outlineLvl w:val="1"/>
         <w:rPr>
           <w:rFonts w:ascii="Times New Roman" w:eastAsia="Times New Roman" w:hAnsi="Times New Roman" w:cs="Times New Roman"/>
           <w:b/>
@@ -402,42 +414,74 @@
           <w:szCs w:val="36"/>
           <w:lang w:eastAsia="pt-MZ"/>
         </w:rPr>
-        <w:t>VISÃO</w:t>
-      </w:r>
-    </w:p>
-    <w:p>
-      <w:pPr>
-        <w:spacing w:before="100" w:beforeAutospacing="1" w:after="100" w:afterAutospacing="1" w:line="240" w:lineRule="auto"/>
-        <w:rPr>
-          <w:rFonts w:ascii="Times New Roman" w:eastAsia="Times New Roman" w:hAnsi="Times New Roman" w:cs="Times New Roman"/>
-          <w:sz w:val="24"/>
-          <w:szCs w:val="24"/>
-          <w:lang w:eastAsia="pt-MZ"/>
-        </w:rPr>
-      </w:pPr>
-      <w:r>
-        <w:rPr>
-          <w:rFonts w:ascii="Times New Roman" w:eastAsia="Times New Roman" w:hAnsi="Times New Roman" w:cs="Times New Roman"/>
-          <w:sz w:val="24"/>
-          <w:szCs w:val="24"/>
-          <w:lang w:eastAsia="pt-MZ"/>
-        </w:rPr>
-        <w:t>Uma visão inovadora, internacionalmente reconhecida, que promove e se adapta à mudança, valoriza aprendizagens significativas, comprometida com a criação de conhecimento e com a língua e cultura portuguesas.</w:t>
-      </w:r>
-    </w:p>
-    <w:p>
-      <w:pPr>
-        <w:spacing w:before="100" w:beforeAutospacing="1" w:after="100" w:afterAutospacing="1" w:line="240" w:lineRule="auto"/>
-        <w:outlineLvl w:val="1"/>
+      </w:pPr>
+      <w:r>
         <w:rPr>
           <w:rFonts w:ascii="Times New Roman" w:eastAsia="Times New Roman" w:hAnsi="Times New Roman" w:cs="Times New Roman"/>
           <w:b/>
           <w:bCs/>
           <w:sz w:val="36"/>
           <w:szCs w:val="36"/>
-          <w:lang w:eastAsia="pt-MZ"/>
-        </w:rPr>
-      </w:pPr>
+          <w:lang w:val="en-US" w:eastAsia="pt-MZ"/>
+        </w:rPr>
+        <w:t xml:space="preserve">3. </w:t>
+      </w:r>
+      <w:r>
+        <w:rPr>
+          <w:rFonts w:ascii="Times New Roman" w:eastAsia="Times New Roman" w:hAnsi="Times New Roman" w:cs="Times New Roman"/>
+          <w:b/>
+          <w:bCs/>
+          <w:sz w:val="36"/>
+          <w:szCs w:val="36"/>
+          <w:lang w:eastAsia="pt-MZ"/>
+        </w:rPr>
+        <w:t>VISÃO</w:t>
+      </w:r>
+    </w:p>
+    <w:p>
+      <w:pPr>
+        <w:spacing w:before="100" w:beforeAutospacing="1" w:after="100" w:afterAutospacing="1" w:line="240" w:lineRule="auto"/>
+        <w:rPr>
+          <w:rFonts w:ascii="Times New Roman" w:eastAsia="Times New Roman" w:hAnsi="Times New Roman" w:cs="Times New Roman"/>
+          <w:sz w:val="24"/>
+          <w:szCs w:val="24"/>
+          <w:lang w:eastAsia="pt-MZ"/>
+        </w:rPr>
+      </w:pPr>
+      <w:r>
+        <w:rPr>
+          <w:rFonts w:ascii="Times New Roman" w:eastAsia="Times New Roman" w:hAnsi="Times New Roman" w:cs="Times New Roman"/>
+          <w:sz w:val="24"/>
+          <w:szCs w:val="24"/>
+          <w:lang w:eastAsia="pt-MZ"/>
+        </w:rPr>
+        <w:t>Uma visão inovadora, internacionalmente reconhecida, que promove e se adapta à mudança, valoriza aprendizagens significativas, comprometida com a criação de conhecimento e com a língua e cultura portuguesas.</w:t>
+      </w:r>
+    </w:p>
+    <w:p>
+      <w:pPr>
+        <w:spacing w:before="100" w:beforeAutospacing="1" w:after="100" w:afterAutospacing="1" w:line="240" w:lineRule="auto"/>
+        <w:outlineLvl w:val="1"/>
+        <w:rPr>
+          <w:rFonts w:ascii="Times New Roman" w:eastAsia="Times New Roman" w:hAnsi="Times New Roman" w:cs="Times New Roman"/>
+          <w:b/>
+          <w:bCs/>
+          <w:sz w:val="36"/>
+          <w:szCs w:val="36"/>
+          <w:lang w:eastAsia="pt-MZ"/>
+        </w:rPr>
+      </w:pPr>
+      <w:r>
+        <w:rPr>
+          <w:rFonts w:ascii="Times New Roman" w:eastAsia="Times New Roman" w:hAnsi="Times New Roman" w:cs="Times New Roman"/>
+          <w:b/>
+          <w:bCs/>
+          <w:sz w:val="36"/>
+          <w:szCs w:val="36"/>
+          <w:lang w:val="en-US" w:eastAsia="pt-MZ"/>
+        </w:rPr>
+        <w:t xml:space="preserve">4. </w:t>
+      </w:r>
       <w:r>
         <w:rPr>
           <w:rFonts w:ascii="Times New Roman" w:eastAsia="Times New Roman" w:hAnsi="Times New Roman" w:cs="Times New Roman"/>
@@ -1002,6 +1046,17 @@
       <w:bCs/>
     </w:rPr>
   </w:style>
+  <w:style w:type="paragraph" w:styleId="ListParagraph">
+    <w:name w:val="List Paragraph"/>
+    <w:basedOn w:val="Normal"/>
+    <w:uiPriority w:val="34"/>
+    <w:qFormat/>
+    <w:rsid w:val="001729DC"/>
+    <w:pPr>
+      <w:ind w:left="720"/>
+      <w:contextualSpacing/>
+    </w:pPr>
+  </w:style>
 </w:styles>
 </file>
 

</xml_diff>